<commit_message>
Update ms. and appendix
</commit_message>
<xml_diff>
--- a/ms/MetadataS1.docx
+++ b/ms/MetadataS1.docx
@@ -37,7 +37,7 @@
           <mc:Choice Requires="wps">
             <w:drawing>
               <wp:inline distT="0" distB="0" distL="0" distR="0">
-                <wp:extent cx="5946140" cy="21590"/>
+                <wp:extent cx="5946775" cy="22225"/>
                 <wp:effectExtent l="0" t="0" r="0" b="0"/>
                 <wp:docPr id="1" name="Shape1"/>
                 <a:graphic xmlns:a="http://schemas.openxmlformats.org/drawingml/2006/main">
@@ -47,7 +47,7 @@
                       <wps:spPr>
                         <a:xfrm>
                           <a:off x="0" y="0"/>
-                          <a:ext cx="5945400" cy="20880"/>
+                          <a:ext cx="5946120" cy="21600"/>
                         </a:xfrm>
                         <a:prstGeom prst="rect">
                           <a:avLst/>
@@ -77,7 +77,7 @@
           </mc:Choice>
           <mc:Fallback>
             <w:pict>
-              <v:rect id="shape_0" ID="Shape1" path="m0,0l-2147483645,0l-2147483645,-2147483646l0,-2147483646xe" fillcolor="#aca899" stroked="f" style="position:absolute;margin-left:0pt;margin-top:-1.7pt;width:468.1pt;height:1.6pt;mso-wrap-style:none;v-text-anchor:middle;mso-position-vertical:top">
+              <v:rect id="shape_0" ID="Shape1" path="m0,0l-2147483645,0l-2147483645,-2147483646l0,-2147483646xe" fillcolor="#aca899" stroked="f" o:allowincell="f" style="position:absolute;margin-left:0pt;margin-top:-1.75pt;width:468.15pt;height:1.65pt;mso-wrap-style:none;v-text-anchor:middle;mso-position-vertical:top">
                 <v:fill o:detectmouseclick="t" type="solid" color2="#535766"/>
                 <v:stroke color="#3465a4" joinstyle="round" endcap="flat"/>
                 <w10:wrap type="square"/>
@@ -178,7 +178,7 @@
           <mc:Choice Requires="wps">
             <w:drawing>
               <wp:inline distT="0" distB="0" distL="0" distR="0">
-                <wp:extent cx="5946140" cy="21590"/>
+                <wp:extent cx="5946775" cy="22225"/>
                 <wp:effectExtent l="0" t="0" r="0" b="0"/>
                 <wp:docPr id="2" name="Shape2"/>
                 <a:graphic xmlns:a="http://schemas.openxmlformats.org/drawingml/2006/main">
@@ -188,7 +188,7 @@
                       <wps:spPr>
                         <a:xfrm>
                           <a:off x="0" y="0"/>
-                          <a:ext cx="5945400" cy="20880"/>
+                          <a:ext cx="5946120" cy="21600"/>
                         </a:xfrm>
                         <a:prstGeom prst="rect">
                           <a:avLst/>
@@ -218,7 +218,7 @@
           </mc:Choice>
           <mc:Fallback>
             <w:pict>
-              <v:rect id="shape_0" ID="Shape2" path="m0,0l-2147483645,0l-2147483645,-2147483646l0,-2147483646xe" fillcolor="#aca899" stroked="f" style="position:absolute;margin-left:0pt;margin-top:-1.7pt;width:468.1pt;height:1.6pt;mso-wrap-style:none;v-text-anchor:middle;mso-position-vertical:top">
+              <v:rect id="shape_0" ID="Shape2" path="m0,0l-2147483645,0l-2147483645,-2147483646l0,-2147483646xe" fillcolor="#aca899" stroked="f" o:allowincell="f" style="position:absolute;margin-left:0pt;margin-top:-1.75pt;width:468.15pt;height:1.65pt;mso-wrap-style:none;v-text-anchor:middle;mso-position-vertical:top">
                 <v:fill o:detectmouseclick="t" type="solid" color2="#535766"/>
                 <v:stroke color="#3465a4" joinstyle="round" endcap="flat"/>
                 <w10:wrap type="square"/>
@@ -297,7 +297,7 @@
           <mc:Choice Requires="wps">
             <w:drawing>
               <wp:inline distT="0" distB="0" distL="0" distR="0">
-                <wp:extent cx="5946140" cy="21590"/>
+                <wp:extent cx="5946775" cy="22225"/>
                 <wp:effectExtent l="0" t="0" r="0" b="0"/>
                 <wp:docPr id="3" name="Shape3"/>
                 <a:graphic xmlns:a="http://schemas.openxmlformats.org/drawingml/2006/main">
@@ -307,7 +307,7 @@
                       <wps:spPr>
                         <a:xfrm>
                           <a:off x="0" y="0"/>
-                          <a:ext cx="5945400" cy="20880"/>
+                          <a:ext cx="5946120" cy="21600"/>
                         </a:xfrm>
                         <a:prstGeom prst="rect">
                           <a:avLst/>
@@ -334,7 +334,7 @@
           </mc:Choice>
           <mc:Fallback>
             <w:pict>
-              <v:rect id="shape_0" ID="Shape3" path="m0,0l-2147483645,0l-2147483645,-2147483646l0,-2147483646xe" fillcolor="#aca899" stroked="f" style="position:absolute;margin-left:0pt;margin-top:-1.7pt;width:468.1pt;height:1.6pt;mso-wrap-style:none;v-text-anchor:middle;mso-position-vertical:top">
+              <v:rect id="shape_0" ID="Shape3" path="m0,0l-2147483645,0l-2147483645,-2147483646l0,-2147483646xe" fillcolor="#aca899" stroked="f" o:allowincell="f" style="position:absolute;margin-left:0pt;margin-top:-1.75pt;width:468.15pt;height:1.65pt;mso-wrap-style:none;v-text-anchor:middle;mso-position-vertical:top">
                 <v:fill o:detectmouseclick="t" type="solid" color2="#535766"/>
                 <v:stroke color="#3465a4" joinstyle="round" endcap="flat"/>
                 <w10:wrap type="square"/>
@@ -389,7 +389,18 @@
           <w:rFonts w:cs="Courier New" w:ascii="Courier New" w:hAnsi="Courier New"/>
           <w:color w:val="000000"/>
         </w:rPr>
-        <w:t>.R</w:t>
+        <w:t>.</w:t>
+      </w:r>
+      <w:r>
+        <w:rPr>
+          <w:rFonts w:eastAsia="Times New Roman" w:cs="Courier New" w:ascii="Courier New" w:hAnsi="Courier New"/>
+          <w:color w:val="000000"/>
+          <w:kern w:val="0"/>
+          <w:sz w:val="24"/>
+          <w:szCs w:val="24"/>
+          <w:lang w:val="en-US" w:eastAsia="en-US" w:bidi="ar-SA"/>
+        </w:rPr>
+        <w:t>jags</w:t>
       </w:r>
     </w:p>
     <w:p>
@@ -462,50 +473,68 @@
           <w:rFonts w:cs="Courier New" w:ascii="Courier New" w:hAnsi="Courier New"/>
           <w:color w:val="000000"/>
         </w:rPr>
-        <w:t xml:space="preserve">.R </w:t>
-      </w:r>
-      <w:r>
-        <w:rPr>
-          <w:color w:val="000000"/>
-        </w:rPr>
-        <w:t xml:space="preserve">- This is the code for fitting the S4D3M through Bayesian Markov Chain Monte Carlo methods. The </w:t>
-      </w:r>
-      <w:r>
-        <w:rPr>
-          <w:rFonts w:eastAsia="Times New Roman" w:cs="Times New Roman"/>
+        <w:t>.</w:t>
+      </w:r>
+      <w:r>
+        <w:rPr>
+          <w:rFonts w:eastAsia="Times New Roman" w:cs="Courier New" w:ascii="Courier New" w:hAnsi="Courier New"/>
           <w:color w:val="000000"/>
           <w:kern w:val="0"/>
           <w:sz w:val="24"/>
           <w:szCs w:val="24"/>
           <w:lang w:val="en-US" w:eastAsia="en-US" w:bidi="ar-SA"/>
         </w:rPr>
-        <w:t>code is written in the JAGS language (Just Another Gibbs Sampler).</w:t>
-      </w:r>
-    </w:p>
-    <w:p>
-      <w:pPr>
-        <w:pStyle w:val="NormalWeb"/>
-        <w:spacing w:before="280" w:after="280"/>
-        <w:ind w:left="720" w:hanging="0"/>
-        <w:contextualSpacing/>
-        <w:rPr>
-          <w:rFonts w:ascii="Times New Roman" w:hAnsi="Times New Roman" w:eastAsia="Times New Roman" w:cs="Times New Roman"/>
+        <w:t>jags</w:t>
+      </w:r>
+      <w:r>
+        <w:rPr>
+          <w:rFonts w:cs="Courier New" w:ascii="Courier New" w:hAnsi="Courier New"/>
+          <w:color w:val="000000"/>
+        </w:rPr>
+        <w:t xml:space="preserve"> </w:t>
+      </w:r>
+      <w:r>
+        <w:rPr>
+          <w:color w:val="000000"/>
+        </w:rPr>
+        <w:t xml:space="preserve">- This is the code for fitting the S4D3M through Bayesian Markov Chain Monte Carlo methods. The </w:t>
+      </w:r>
+      <w:r>
+        <w:rPr>
+          <w:rFonts w:eastAsia="Times New Roman" w:cs="Times New Roman"/>
           <w:color w:val="000000"/>
           <w:kern w:val="0"/>
           <w:sz w:val="24"/>
           <w:szCs w:val="24"/>
           <w:lang w:val="en-US" w:eastAsia="en-US" w:bidi="ar-SA"/>
         </w:rPr>
-      </w:pPr>
-      <w:r>
-        <w:rPr>
-          <w:rFonts w:eastAsia="Times New Roman" w:cs="Times New Roman"/>
+        <w:t>code is written in the JAGS language (Just Another Gibbs Sampler).</w:t>
+      </w:r>
+    </w:p>
+    <w:p>
+      <w:pPr>
+        <w:pStyle w:val="NormalWeb"/>
+        <w:spacing w:before="280" w:after="280"/>
+        <w:ind w:left="720" w:hanging="0"/>
+        <w:contextualSpacing/>
+        <w:rPr>
+          <w:rFonts w:ascii="Times New Roman" w:hAnsi="Times New Roman" w:eastAsia="Times New Roman" w:cs="Times New Roman"/>
           <w:color w:val="000000"/>
           <w:kern w:val="0"/>
           <w:sz w:val="24"/>
           <w:szCs w:val="24"/>
           <w:lang w:val="en-US" w:eastAsia="en-US" w:bidi="ar-SA"/>
         </w:rPr>
+      </w:pPr>
+      <w:r>
+        <w:rPr>
+          <w:rFonts w:eastAsia="Times New Roman" w:cs="Times New Roman"/>
+          <w:color w:val="000000"/>
+          <w:kern w:val="0"/>
+          <w:sz w:val="24"/>
+          <w:szCs w:val="24"/>
+          <w:lang w:val="en-US" w:eastAsia="en-US" w:bidi="ar-SA"/>
+        </w:rPr>
       </w:r>
     </w:p>
     <w:p>
@@ -532,7 +561,7 @@
           <mc:Choice Requires="wps">
             <w:drawing>
               <wp:inline distT="0" distB="0" distL="0" distR="0">
-                <wp:extent cx="5946140" cy="21590"/>
+                <wp:extent cx="5946775" cy="22225"/>
                 <wp:effectExtent l="0" t="0" r="0" b="0"/>
                 <wp:docPr id="4" name="Shape4"/>
                 <a:graphic xmlns:a="http://schemas.openxmlformats.org/drawingml/2006/main">
@@ -542,7 +571,7 @@
                       <wps:spPr>
                         <a:xfrm>
                           <a:off x="0" y="0"/>
-                          <a:ext cx="5945400" cy="20880"/>
+                          <a:ext cx="5946120" cy="21600"/>
                         </a:xfrm>
                         <a:prstGeom prst="rect">
                           <a:avLst/>
@@ -572,7 +601,7 @@
           </mc:Choice>
           <mc:Fallback>
             <w:pict>
-              <v:rect id="shape_0" ID="Shape4" path="m0,0l-2147483645,0l-2147483645,-2147483646l0,-2147483646xe" fillcolor="#aca899" stroked="f" style="position:absolute;margin-left:0pt;margin-top:-1.7pt;width:468.1pt;height:1.6pt;mso-wrap-style:none;v-text-anchor:middle;mso-position-vertical:top">
+              <v:rect id="shape_0" ID="Shape4" path="m0,0l-2147483645,0l-2147483645,-2147483646l0,-2147483646xe" fillcolor="#aca899" stroked="f" o:allowincell="f" style="position:absolute;margin-left:0pt;margin-top:-1.75pt;width:468.15pt;height:1.65pt;mso-wrap-style:none;v-text-anchor:middle;mso-position-vertical:top">
                 <v:fill o:detectmouseclick="t" type="solid" color2="#535766"/>
                 <v:stroke color="#3465a4" joinstyle="round" endcap="flat"/>
                 <w10:wrap type="square"/>
@@ -585,7 +614,7 @@
     <w:sectPr>
       <w:type w:val="nextPage"/>
       <w:pgSz w:w="12240" w:h="15840"/>
-      <w:pgMar w:left="1440" w:right="1440" w:header="0" w:top="1440" w:footer="0" w:bottom="1440" w:gutter="0"/>
+      <w:pgMar w:left="1440" w:right="1440" w:gutter="0" w:header="0" w:top="1440" w:footer="0" w:bottom="1440"/>
       <w:pgNumType w:fmt="decimal"/>
       <w:formProt w:val="false"/>
       <w:textDirection w:val="lrTb"/>

</xml_diff>